<commit_message>
Updates to Outsourcing Agreements
</commit_message>
<xml_diff>
--- a/Documents/Outsourcing/Outsourcing_Agreement_Group_1.docx
+++ b/Documents/Outsourcing/Outsourcing_Agreement_Group_1.docx
@@ -41,6 +41,7 @@
       <w:bookmarkStart w:id="5" w:name="_Toc380503887"/>
       <w:bookmarkStart w:id="6" w:name="_Toc380923906"/>
       <w:bookmarkStart w:id="7" w:name="_Toc381022902"/>
+      <w:bookmarkStart w:id="8" w:name="_Toc381046165"/>
       <w:r>
         <w:rPr>
           <w:noProof/>
@@ -102,6 +103,7 @@
       <w:bookmarkEnd w:id="5"/>
       <w:bookmarkEnd w:id="6"/>
       <w:bookmarkEnd w:id="7"/>
+      <w:bookmarkEnd w:id="8"/>
     </w:p>
     <w:p>
       <w:pPr>
@@ -163,6 +165,12 @@
         <w:rPr>
           <w:lang w:val="en-US"/>
         </w:rPr>
+        <w:t xml:space="preserve">Contacts: </w:t>
+      </w:r>
+      <w:r>
+        <w:rPr>
+          <w:lang w:val="en-US"/>
+        </w:rPr>
         <w:t xml:space="preserve">James Oatley, </w:t>
       </w:r>
       <w:proofErr w:type="spellStart"/>
@@ -184,18 +192,20 @@
       <w:pPr>
         <w:pStyle w:val="Heading1"/>
       </w:pPr>
-      <w:bookmarkStart w:id="8" w:name="_Toc380498652"/>
-      <w:bookmarkStart w:id="9" w:name="_Toc380503888"/>
-      <w:bookmarkStart w:id="10" w:name="_Toc380923907"/>
-      <w:bookmarkStart w:id="11" w:name="_Toc381022903"/>
+      <w:bookmarkStart w:id="9" w:name="_Toc380498652"/>
+      <w:bookmarkStart w:id="10" w:name="_Toc380503888"/>
+      <w:bookmarkStart w:id="11" w:name="_Toc380923907"/>
+      <w:bookmarkStart w:id="12" w:name="_Toc381022903"/>
+      <w:bookmarkStart w:id="13" w:name="_Toc381046166"/>
       <w:r>
         <w:lastRenderedPageBreak/>
         <w:t>Spoon Outsourcing Agreement</w:t>
       </w:r>
-      <w:bookmarkEnd w:id="8"/>
       <w:bookmarkEnd w:id="9"/>
       <w:bookmarkEnd w:id="10"/>
       <w:bookmarkEnd w:id="11"/>
+      <w:bookmarkEnd w:id="12"/>
+      <w:bookmarkEnd w:id="13"/>
     </w:p>
     <w:p/>
     <w:p>
@@ -590,6 +600,8 @@
             <w:fldChar w:fldCharType="separate"/>
           </w:r>
         </w:p>
+        <w:bookmarkStart w:id="14" w:name="_GoBack"/>
+        <w:bookmarkEnd w:id="14"/>
         <w:p>
           <w:pPr>
             <w:pStyle w:val="TOC2"/>
@@ -604,15 +616,148 @@
               <w:lang w:eastAsia="en-GB"/>
             </w:rPr>
           </w:pPr>
-          <w:hyperlink w:anchor="_Toc381022904" w:history="1">
+          <w:r>
+            <w:rPr>
+              <w:rStyle w:val="Hyperlink"/>
+              <w:noProof/>
+            </w:rPr>
+            <w:fldChar w:fldCharType="begin"/>
+          </w:r>
+          <w:r>
+            <w:rPr>
+              <w:rStyle w:val="Hyperlink"/>
+              <w:noProof/>
+            </w:rPr>
+            <w:instrText xml:space="preserve"> </w:instrText>
+          </w:r>
+          <w:r>
+            <w:rPr>
+              <w:noProof/>
+            </w:rPr>
+            <w:instrText>HYPERLINK \l "_Toc381046167"</w:instrText>
+          </w:r>
+          <w:r>
+            <w:rPr>
+              <w:rStyle w:val="Hyperlink"/>
+              <w:noProof/>
+            </w:rPr>
+            <w:instrText xml:space="preserve"> </w:instrText>
+          </w:r>
+          <w:r>
+            <w:rPr>
+              <w:rStyle w:val="Hyperlink"/>
+              <w:noProof/>
+            </w:rPr>
+          </w:r>
+          <w:r>
+            <w:rPr>
+              <w:rStyle w:val="Hyperlink"/>
+              <w:noProof/>
+            </w:rPr>
+            <w:fldChar w:fldCharType="separate"/>
+          </w:r>
+          <w:r>
+            <w:rPr>
+              <w:rStyle w:val="Hyperlink"/>
+              <w:iCs/>
+              <w:noProof/>
+            </w:rPr>
+            <w:t>1.</w:t>
+          </w:r>
+          <w:r>
+            <w:rPr>
+              <w:noProof/>
+              <w:sz w:val="22"/>
+              <w:szCs w:val="22"/>
+              <w:lang w:eastAsia="en-GB"/>
+            </w:rPr>
+            <w:tab/>
+          </w:r>
+          <w:r>
+            <w:rPr>
+              <w:rStyle w:val="Hyperlink"/>
+              <w:iCs/>
+              <w:noProof/>
+            </w:rPr>
+            <w:t xml:space="preserve"> Scope of Work</w:t>
+          </w:r>
+          <w:r>
+            <w:rPr>
+              <w:noProof/>
+              <w:webHidden/>
+            </w:rPr>
+            <w:tab/>
+          </w:r>
+          <w:r>
+            <w:rPr>
+              <w:noProof/>
+              <w:webHidden/>
+            </w:rPr>
+            <w:fldChar w:fldCharType="begin"/>
+          </w:r>
+          <w:r>
+            <w:rPr>
+              <w:noProof/>
+              <w:webHidden/>
+            </w:rPr>
+            <w:instrText xml:space="preserve"> PAGEREF _Toc381046167 \h </w:instrText>
+          </w:r>
+          <w:r>
+            <w:rPr>
+              <w:noProof/>
+              <w:webHidden/>
+            </w:rPr>
+          </w:r>
+          <w:r>
+            <w:rPr>
+              <w:noProof/>
+              <w:webHidden/>
+            </w:rPr>
+            <w:fldChar w:fldCharType="separate"/>
+          </w:r>
+          <w:r>
+            <w:rPr>
+              <w:noProof/>
+              <w:webHidden/>
+            </w:rPr>
+            <w:t>3</w:t>
+          </w:r>
+          <w:r>
+            <w:rPr>
+              <w:noProof/>
+              <w:webHidden/>
+            </w:rPr>
+            <w:fldChar w:fldCharType="end"/>
+          </w:r>
+          <w:r>
+            <w:rPr>
+              <w:rStyle w:val="Hyperlink"/>
+              <w:noProof/>
+            </w:rPr>
+            <w:fldChar w:fldCharType="end"/>
+          </w:r>
+        </w:p>
+        <w:p>
+          <w:pPr>
+            <w:pStyle w:val="TOC3"/>
+            <w:tabs>
+              <w:tab w:val="left" w:pos="1320"/>
+              <w:tab w:val="right" w:leader="dot" w:pos="9016"/>
+            </w:tabs>
+            <w:rPr>
+              <w:noProof/>
+              <w:sz w:val="22"/>
+              <w:szCs w:val="22"/>
+              <w:lang w:eastAsia="en-GB"/>
+            </w:rPr>
+          </w:pPr>
+          <w:hyperlink w:anchor="_Toc381046168" w:history="1">
             <w:r>
               <w:rPr>
                 <w:rStyle w:val="Hyperlink"/>
-                <w:i/>
-                <w:iCs/>
-                <w:noProof/>
-              </w:rPr>
-              <w:t>1.</w:t>
+                <w:noProof/>
+              </w:rPr>
+              <w:t>1.1</w:t>
             </w:r>
             <w:r>
               <w:rPr>
@@ -626,11 +771,9 @@
             <w:r>
               <w:rPr>
                 <w:rStyle w:val="Hyperlink"/>
-                <w:i/>
-                <w:iCs/>
-                <w:noProof/>
-              </w:rPr>
-              <w:t xml:space="preserve"> Scope of Work</w:t>
+                <w:noProof/>
+              </w:rPr>
+              <w:t xml:space="preserve"> Services</w:t>
             </w:r>
             <w:r>
               <w:rPr>
@@ -651,7 +794,7 @@
                 <w:noProof/>
                 <w:webHidden/>
               </w:rPr>
-              <w:instrText xml:space="preserve"> PAGEREF _Toc381022904 \h </w:instrText>
+              <w:instrText xml:space="preserve"> PAGEREF _Toc381046168 \h </w:instrText>
             </w:r>
             <w:r>
               <w:rPr>
@@ -696,13 +839,13 @@
               <w:lang w:eastAsia="en-GB"/>
             </w:rPr>
           </w:pPr>
-          <w:hyperlink w:anchor="_Toc381022905" w:history="1">
+          <w:hyperlink w:anchor="_Toc381046169" w:history="1">
             <w:r>
               <w:rPr>
                 <w:rStyle w:val="Hyperlink"/>
                 <w:noProof/>
               </w:rPr>
-              <w:t>1.1</w:t>
+              <w:t>1.2</w:t>
             </w:r>
             <w:r>
               <w:rPr>
@@ -718,7 +861,7 @@
                 <w:rStyle w:val="Hyperlink"/>
                 <w:noProof/>
               </w:rPr>
-              <w:t xml:space="preserve"> Services</w:t>
+              <w:t xml:space="preserve"> Relationship of the Parties</w:t>
             </w:r>
             <w:r>
               <w:rPr>
@@ -739,7 +882,7 @@
                 <w:noProof/>
                 <w:webHidden/>
               </w:rPr>
-              <w:instrText xml:space="preserve"> PAGEREF _Toc381022905 \h </w:instrText>
+              <w:instrText xml:space="preserve"> PAGEREF _Toc381046169 \h </w:instrText>
             </w:r>
             <w:r>
               <w:rPr>
@@ -784,13 +927,13 @@
               <w:lang w:eastAsia="en-GB"/>
             </w:rPr>
           </w:pPr>
-          <w:hyperlink w:anchor="_Toc381022906" w:history="1">
+          <w:hyperlink w:anchor="_Toc381046170" w:history="1">
             <w:r>
               <w:rPr>
                 <w:rStyle w:val="Hyperlink"/>
                 <w:noProof/>
               </w:rPr>
-              <w:t>1.2</w:t>
+              <w:t>1.3</w:t>
             </w:r>
             <w:r>
               <w:rPr>
@@ -806,7 +949,7 @@
                 <w:rStyle w:val="Hyperlink"/>
                 <w:noProof/>
               </w:rPr>
-              <w:t xml:space="preserve"> Relationship of the Parties</w:t>
+              <w:t xml:space="preserve"> Place of Work</w:t>
             </w:r>
             <w:r>
               <w:rPr>
@@ -827,7 +970,95 @@
                 <w:noProof/>
                 <w:webHidden/>
               </w:rPr>
-              <w:instrText xml:space="preserve"> PAGEREF _Toc381022906 \h </w:instrText>
+              <w:instrText xml:space="preserve"> PAGEREF _Toc381046170 \h </w:instrText>
+            </w:r>
+            <w:r>
+              <w:rPr>
+                <w:noProof/>
+                <w:webHidden/>
+              </w:rPr>
+            </w:r>
+            <w:r>
+              <w:rPr>
+                <w:noProof/>
+                <w:webHidden/>
+              </w:rPr>
+              <w:fldChar w:fldCharType="separate"/>
+            </w:r>
+            <w:r>
+              <w:rPr>
+                <w:noProof/>
+                <w:webHidden/>
+              </w:rPr>
+              <w:t>3</w:t>
+            </w:r>
+            <w:r>
+              <w:rPr>
+                <w:noProof/>
+                <w:webHidden/>
+              </w:rPr>
+              <w:fldChar w:fldCharType="end"/>
+            </w:r>
+          </w:hyperlink>
+        </w:p>
+        <w:p>
+          <w:pPr>
+            <w:pStyle w:val="TOC2"/>
+            <w:tabs>
+              <w:tab w:val="left" w:pos="880"/>
+              <w:tab w:val="right" w:leader="dot" w:pos="9016"/>
+            </w:tabs>
+            <w:rPr>
+              <w:noProof/>
+              <w:sz w:val="22"/>
+              <w:szCs w:val="22"/>
+              <w:lang w:eastAsia="en-GB"/>
+            </w:rPr>
+          </w:pPr>
+          <w:hyperlink w:anchor="_Toc381046171" w:history="1">
+            <w:r>
+              <w:rPr>
+                <w:rStyle w:val="Hyperlink"/>
+                <w:noProof/>
+              </w:rPr>
+              <w:t>2.</w:t>
+            </w:r>
+            <w:r>
+              <w:rPr>
+                <w:noProof/>
+                <w:sz w:val="22"/>
+                <w:szCs w:val="22"/>
+                <w:lang w:eastAsia="en-GB"/>
+              </w:rPr>
+              <w:tab/>
+            </w:r>
+            <w:r>
+              <w:rPr>
+                <w:rStyle w:val="Hyperlink"/>
+                <w:noProof/>
+              </w:rPr>
+              <w:t xml:space="preserve"> Customer Responsibilities</w:t>
+            </w:r>
+            <w:r>
+              <w:rPr>
+                <w:noProof/>
+                <w:webHidden/>
+              </w:rPr>
+              <w:tab/>
+            </w:r>
+            <w:r>
+              <w:rPr>
+                <w:noProof/>
+                <w:webHidden/>
+              </w:rPr>
+              <w:fldChar w:fldCharType="begin"/>
+            </w:r>
+            <w:r>
+              <w:rPr>
+                <w:noProof/>
+                <w:webHidden/>
+              </w:rPr>
+              <w:instrText xml:space="preserve"> PAGEREF _Toc381046171 \h </w:instrText>
             </w:r>
             <w:r>
               <w:rPr>
@@ -872,13 +1103,13 @@
               <w:lang w:eastAsia="en-GB"/>
             </w:rPr>
           </w:pPr>
-          <w:hyperlink w:anchor="_Toc381022907" w:history="1">
+          <w:hyperlink w:anchor="_Toc381046172" w:history="1">
             <w:r>
               <w:rPr>
                 <w:rStyle w:val="Hyperlink"/>
                 <w:noProof/>
               </w:rPr>
-              <w:t>1.3</w:t>
+              <w:t>2.1</w:t>
             </w:r>
             <w:r>
               <w:rPr>
@@ -894,7 +1125,7 @@
                 <w:rStyle w:val="Hyperlink"/>
                 <w:noProof/>
               </w:rPr>
-              <w:t xml:space="preserve"> Place of Work</w:t>
+              <w:t xml:space="preserve"> Cooperation</w:t>
             </w:r>
             <w:r>
               <w:rPr>
@@ -915,7 +1146,7 @@
                 <w:noProof/>
                 <w:webHidden/>
               </w:rPr>
-              <w:instrText xml:space="preserve"> PAGEREF _Toc381022907 \h </w:instrText>
+              <w:instrText xml:space="preserve"> PAGEREF _Toc381046172 \h </w:instrText>
             </w:r>
             <w:r>
               <w:rPr>
@@ -960,13 +1191,13 @@
               <w:lang w:eastAsia="en-GB"/>
             </w:rPr>
           </w:pPr>
-          <w:hyperlink w:anchor="_Toc381022908" w:history="1">
+          <w:hyperlink w:anchor="_Toc381046173" w:history="1">
             <w:r>
               <w:rPr>
                 <w:rStyle w:val="Hyperlink"/>
                 <w:noProof/>
               </w:rPr>
-              <w:t>2.</w:t>
+              <w:t>3.</w:t>
             </w:r>
             <w:r>
               <w:rPr>
@@ -982,7 +1213,7 @@
                 <w:rStyle w:val="Hyperlink"/>
                 <w:noProof/>
               </w:rPr>
-              <w:t xml:space="preserve"> Customer Responsibilities</w:t>
+              <w:t xml:space="preserve"> Payments</w:t>
             </w:r>
             <w:r>
               <w:rPr>
@@ -1003,7 +1234,7 @@
                 <w:noProof/>
                 <w:webHidden/>
               </w:rPr>
-              <w:instrText xml:space="preserve"> PAGEREF _Toc381022908 \h </w:instrText>
+              <w:instrText xml:space="preserve"> PAGEREF _Toc381046173 \h </w:instrText>
             </w:r>
             <w:r>
               <w:rPr>
@@ -1048,13 +1279,13 @@
               <w:lang w:eastAsia="en-GB"/>
             </w:rPr>
           </w:pPr>
-          <w:hyperlink w:anchor="_Toc381022909" w:history="1">
+          <w:hyperlink w:anchor="_Toc381046174" w:history="1">
             <w:r>
               <w:rPr>
                 <w:rStyle w:val="Hyperlink"/>
                 <w:noProof/>
               </w:rPr>
-              <w:t>2.1</w:t>
+              <w:t>3.1</w:t>
             </w:r>
             <w:r>
               <w:rPr>
@@ -1070,7 +1301,7 @@
                 <w:rStyle w:val="Hyperlink"/>
                 <w:noProof/>
               </w:rPr>
-              <w:t xml:space="preserve"> Cooperation</w:t>
+              <w:t xml:space="preserve"> Fees</w:t>
             </w:r>
             <w:r>
               <w:rPr>
@@ -1091,7 +1322,95 @@
                 <w:noProof/>
                 <w:webHidden/>
               </w:rPr>
-              <w:instrText xml:space="preserve"> PAGEREF _Toc381022909 \h </w:instrText>
+              <w:instrText xml:space="preserve"> PAGEREF _Toc381046174 \h </w:instrText>
+            </w:r>
+            <w:r>
+              <w:rPr>
+                <w:noProof/>
+                <w:webHidden/>
+              </w:rPr>
+            </w:r>
+            <w:r>
+              <w:rPr>
+                <w:noProof/>
+                <w:webHidden/>
+              </w:rPr>
+              <w:fldChar w:fldCharType="separate"/>
+            </w:r>
+            <w:r>
+              <w:rPr>
+                <w:noProof/>
+                <w:webHidden/>
+              </w:rPr>
+              <w:t>3</w:t>
+            </w:r>
+            <w:r>
+              <w:rPr>
+                <w:noProof/>
+                <w:webHidden/>
+              </w:rPr>
+              <w:fldChar w:fldCharType="end"/>
+            </w:r>
+          </w:hyperlink>
+        </w:p>
+        <w:p>
+          <w:pPr>
+            <w:pStyle w:val="TOC3"/>
+            <w:tabs>
+              <w:tab w:val="left" w:pos="1320"/>
+              <w:tab w:val="right" w:leader="dot" w:pos="9016"/>
+            </w:tabs>
+            <w:rPr>
+              <w:noProof/>
+              <w:sz w:val="22"/>
+              <w:szCs w:val="22"/>
+              <w:lang w:eastAsia="en-GB"/>
+            </w:rPr>
+          </w:pPr>
+          <w:hyperlink w:anchor="_Toc381046175" w:history="1">
+            <w:r>
+              <w:rPr>
+                <w:rStyle w:val="Hyperlink"/>
+                <w:noProof/>
+              </w:rPr>
+              <w:t>3.6</w:t>
+            </w:r>
+            <w:r>
+              <w:rPr>
+                <w:noProof/>
+                <w:sz w:val="22"/>
+                <w:szCs w:val="22"/>
+                <w:lang w:eastAsia="en-GB"/>
+              </w:rPr>
+              <w:tab/>
+            </w:r>
+            <w:r>
+              <w:rPr>
+                <w:rStyle w:val="Hyperlink"/>
+                <w:noProof/>
+              </w:rPr>
+              <w:t xml:space="preserve"> No Other Charges</w:t>
+            </w:r>
+            <w:r>
+              <w:rPr>
+                <w:noProof/>
+                <w:webHidden/>
+              </w:rPr>
+              <w:tab/>
+            </w:r>
+            <w:r>
+              <w:rPr>
+                <w:noProof/>
+                <w:webHidden/>
+              </w:rPr>
+              <w:fldChar w:fldCharType="begin"/>
+            </w:r>
+            <w:r>
+              <w:rPr>
+                <w:noProof/>
+                <w:webHidden/>
+              </w:rPr>
+              <w:instrText xml:space="preserve"> PAGEREF _Toc381046175 \h </w:instrText>
             </w:r>
             <w:r>
               <w:rPr>
@@ -1136,13 +1455,13 @@
               <w:lang w:eastAsia="en-GB"/>
             </w:rPr>
           </w:pPr>
-          <w:hyperlink w:anchor="_Toc381022910" w:history="1">
+          <w:hyperlink w:anchor="_Toc381046176" w:history="1">
             <w:r>
               <w:rPr>
                 <w:rStyle w:val="Hyperlink"/>
                 <w:noProof/>
               </w:rPr>
-              <w:t>3.</w:t>
+              <w:t>4.</w:t>
             </w:r>
             <w:r>
               <w:rPr>
@@ -1158,7 +1477,7 @@
                 <w:rStyle w:val="Hyperlink"/>
                 <w:noProof/>
               </w:rPr>
-              <w:t xml:space="preserve"> Payments</w:t>
+              <w:t xml:space="preserve"> Ownership</w:t>
             </w:r>
             <w:r>
               <w:rPr>
@@ -1179,7 +1498,7 @@
                 <w:noProof/>
                 <w:webHidden/>
               </w:rPr>
-              <w:instrText xml:space="preserve"> PAGEREF _Toc381022910 \h </w:instrText>
+              <w:instrText xml:space="preserve"> PAGEREF _Toc381046176 \h </w:instrText>
             </w:r>
             <w:r>
               <w:rPr>
@@ -1199,7 +1518,7 @@
                 <w:noProof/>
                 <w:webHidden/>
               </w:rPr>
-              <w:t>3</w:t>
+              <w:t>4</w:t>
             </w:r>
             <w:r>
               <w:rPr>
@@ -1224,13 +1543,13 @@
               <w:lang w:eastAsia="en-GB"/>
             </w:rPr>
           </w:pPr>
-          <w:hyperlink w:anchor="_Toc381022911" w:history="1">
+          <w:hyperlink w:anchor="_Toc381046177" w:history="1">
             <w:r>
               <w:rPr>
                 <w:rStyle w:val="Hyperlink"/>
                 <w:noProof/>
               </w:rPr>
-              <w:t>3.1</w:t>
+              <w:t>4.1</w:t>
             </w:r>
             <w:r>
               <w:rPr>
@@ -1246,7 +1565,7 @@
                 <w:rStyle w:val="Hyperlink"/>
                 <w:noProof/>
               </w:rPr>
-              <w:t xml:space="preserve"> Fees</w:t>
+              <w:t xml:space="preserve"> Properties</w:t>
             </w:r>
             <w:r>
               <w:rPr>
@@ -1267,7 +1586,7 @@
                 <w:noProof/>
                 <w:webHidden/>
               </w:rPr>
-              <w:instrText xml:space="preserve"> PAGEREF _Toc381022911 \h </w:instrText>
+              <w:instrText xml:space="preserve"> PAGEREF _Toc381046177 \h </w:instrText>
             </w:r>
             <w:r>
               <w:rPr>
@@ -1287,7 +1606,95 @@
                 <w:noProof/>
                 <w:webHidden/>
               </w:rPr>
-              <w:t>3</w:t>
+              <w:t>4</w:t>
+            </w:r>
+            <w:r>
+              <w:rPr>
+                <w:noProof/>
+                <w:webHidden/>
+              </w:rPr>
+              <w:fldChar w:fldCharType="end"/>
+            </w:r>
+          </w:hyperlink>
+        </w:p>
+        <w:p>
+          <w:pPr>
+            <w:pStyle w:val="TOC2"/>
+            <w:tabs>
+              <w:tab w:val="left" w:pos="880"/>
+              <w:tab w:val="right" w:leader="dot" w:pos="9016"/>
+            </w:tabs>
+            <w:rPr>
+              <w:noProof/>
+              <w:sz w:val="22"/>
+              <w:szCs w:val="22"/>
+              <w:lang w:eastAsia="en-GB"/>
+            </w:rPr>
+          </w:pPr>
+          <w:hyperlink w:anchor="_Toc381046178" w:history="1">
+            <w:r>
+              <w:rPr>
+                <w:rStyle w:val="Hyperlink"/>
+                <w:noProof/>
+              </w:rPr>
+              <w:t>5.</w:t>
+            </w:r>
+            <w:r>
+              <w:rPr>
+                <w:noProof/>
+                <w:sz w:val="22"/>
+                <w:szCs w:val="22"/>
+                <w:lang w:eastAsia="en-GB"/>
+              </w:rPr>
+              <w:tab/>
+            </w:r>
+            <w:r>
+              <w:rPr>
+                <w:rStyle w:val="Hyperlink"/>
+                <w:noProof/>
+              </w:rPr>
+              <w:t xml:space="preserve"> Confidentiality</w:t>
+            </w:r>
+            <w:r>
+              <w:rPr>
+                <w:noProof/>
+                <w:webHidden/>
+              </w:rPr>
+              <w:tab/>
+            </w:r>
+            <w:r>
+              <w:rPr>
+                <w:noProof/>
+                <w:webHidden/>
+              </w:rPr>
+              <w:fldChar w:fldCharType="begin"/>
+            </w:r>
+            <w:r>
+              <w:rPr>
+                <w:noProof/>
+                <w:webHidden/>
+              </w:rPr>
+              <w:instrText xml:space="preserve"> PAGEREF _Toc381046178 \h </w:instrText>
+            </w:r>
+            <w:r>
+              <w:rPr>
+                <w:noProof/>
+                <w:webHidden/>
+              </w:rPr>
+            </w:r>
+            <w:r>
+              <w:rPr>
+                <w:noProof/>
+                <w:webHidden/>
+              </w:rPr>
+              <w:fldChar w:fldCharType="separate"/>
+            </w:r>
+            <w:r>
+              <w:rPr>
+                <w:noProof/>
+                <w:webHidden/>
+              </w:rPr>
+              <w:t>4</w:t>
             </w:r>
             <w:r>
               <w:rPr>
@@ -1312,13 +1719,13 @@
               <w:lang w:eastAsia="en-GB"/>
             </w:rPr>
           </w:pPr>
-          <w:hyperlink w:anchor="_Toc381022912" w:history="1">
+          <w:hyperlink w:anchor="_Toc381046179" w:history="1">
             <w:r>
               <w:rPr>
                 <w:rStyle w:val="Hyperlink"/>
                 <w:noProof/>
               </w:rPr>
-              <w:t>3.6</w:t>
+              <w:t>5.1</w:t>
             </w:r>
             <w:r>
               <w:rPr>
@@ -1334,7 +1741,7 @@
                 <w:rStyle w:val="Hyperlink"/>
                 <w:noProof/>
               </w:rPr>
-              <w:t xml:space="preserve"> No Other Charges</w:t>
+              <w:t xml:space="preserve"> General</w:t>
             </w:r>
             <w:r>
               <w:rPr>
@@ -1355,7 +1762,7 @@
                 <w:noProof/>
                 <w:webHidden/>
               </w:rPr>
-              <w:instrText xml:space="preserve"> PAGEREF _Toc381022912 \h </w:instrText>
+              <w:instrText xml:space="preserve"> PAGEREF _Toc381046179 \h </w:instrText>
             </w:r>
             <w:r>
               <w:rPr>
@@ -1375,7 +1782,95 @@
                 <w:noProof/>
                 <w:webHidden/>
               </w:rPr>
-              <w:t>3</w:t>
+              <w:t>4</w:t>
+            </w:r>
+            <w:r>
+              <w:rPr>
+                <w:noProof/>
+                <w:webHidden/>
+              </w:rPr>
+              <w:fldChar w:fldCharType="end"/>
+            </w:r>
+          </w:hyperlink>
+        </w:p>
+        <w:p>
+          <w:pPr>
+            <w:pStyle w:val="TOC3"/>
+            <w:tabs>
+              <w:tab w:val="left" w:pos="1320"/>
+              <w:tab w:val="right" w:leader="dot" w:pos="9016"/>
+            </w:tabs>
+            <w:rPr>
+              <w:noProof/>
+              <w:sz w:val="22"/>
+              <w:szCs w:val="22"/>
+              <w:lang w:eastAsia="en-GB"/>
+            </w:rPr>
+          </w:pPr>
+          <w:hyperlink w:anchor="_Toc381046180" w:history="1">
+            <w:r>
+              <w:rPr>
+                <w:rStyle w:val="Hyperlink"/>
+                <w:noProof/>
+              </w:rPr>
+              <w:t>5.2</w:t>
+            </w:r>
+            <w:r>
+              <w:rPr>
+                <w:noProof/>
+                <w:sz w:val="22"/>
+                <w:szCs w:val="22"/>
+                <w:lang w:eastAsia="en-GB"/>
+              </w:rPr>
+              <w:tab/>
+            </w:r>
+            <w:r>
+              <w:rPr>
+                <w:rStyle w:val="Hyperlink"/>
+                <w:noProof/>
+              </w:rPr>
+              <w:t xml:space="preserve"> Limitations on Confidentiality Obligations</w:t>
+            </w:r>
+            <w:r>
+              <w:rPr>
+                <w:noProof/>
+                <w:webHidden/>
+              </w:rPr>
+              <w:tab/>
+            </w:r>
+            <w:r>
+              <w:rPr>
+                <w:noProof/>
+                <w:webHidden/>
+              </w:rPr>
+              <w:fldChar w:fldCharType="begin"/>
+            </w:r>
+            <w:r>
+              <w:rPr>
+                <w:noProof/>
+                <w:webHidden/>
+              </w:rPr>
+              <w:instrText xml:space="preserve"> PAGEREF _Toc381046180 \h </w:instrText>
+            </w:r>
+            <w:r>
+              <w:rPr>
+                <w:noProof/>
+                <w:webHidden/>
+              </w:rPr>
+            </w:r>
+            <w:r>
+              <w:rPr>
+                <w:noProof/>
+                <w:webHidden/>
+              </w:rPr>
+              <w:fldChar w:fldCharType="separate"/>
+            </w:r>
+            <w:r>
+              <w:rPr>
+                <w:noProof/>
+                <w:webHidden/>
+              </w:rPr>
+              <w:t>4</w:t>
             </w:r>
             <w:r>
               <w:rPr>
@@ -1400,13 +1895,13 @@
               <w:lang w:eastAsia="en-GB"/>
             </w:rPr>
           </w:pPr>
-          <w:hyperlink w:anchor="_Toc381022913" w:history="1">
+          <w:hyperlink w:anchor="_Toc381046181" w:history="1">
             <w:r>
               <w:rPr>
                 <w:rStyle w:val="Hyperlink"/>
                 <w:noProof/>
               </w:rPr>
-              <w:t>4.</w:t>
+              <w:t>6.</w:t>
             </w:r>
             <w:r>
               <w:rPr>
@@ -1422,7 +1917,7 @@
                 <w:rStyle w:val="Hyperlink"/>
                 <w:noProof/>
               </w:rPr>
-              <w:t xml:space="preserve"> Ownership</w:t>
+              <w:t xml:space="preserve"> Indemnification</w:t>
             </w:r>
             <w:r>
               <w:rPr>
@@ -1443,7 +1938,7 @@
                 <w:noProof/>
                 <w:webHidden/>
               </w:rPr>
-              <w:instrText xml:space="preserve"> PAGEREF _Toc381022913 \h </w:instrText>
+              <w:instrText xml:space="preserve"> PAGEREF _Toc381046181 \h </w:instrText>
             </w:r>
             <w:r>
               <w:rPr>
@@ -1488,13 +1983,13 @@
               <w:lang w:eastAsia="en-GB"/>
             </w:rPr>
           </w:pPr>
-          <w:hyperlink w:anchor="_Toc381022914" w:history="1">
+          <w:hyperlink w:anchor="_Toc381046182" w:history="1">
             <w:r>
               <w:rPr>
                 <w:rStyle w:val="Hyperlink"/>
                 <w:noProof/>
               </w:rPr>
-              <w:t>4.1</w:t>
+              <w:t>6.1</w:t>
             </w:r>
             <w:r>
               <w:rPr>
@@ -1510,7 +2005,7 @@
                 <w:rStyle w:val="Hyperlink"/>
                 <w:noProof/>
               </w:rPr>
-              <w:t xml:space="preserve"> Properties</w:t>
+              <w:t xml:space="preserve"> Intellectual Property</w:t>
             </w:r>
             <w:r>
               <w:rPr>
@@ -1531,7 +2026,7 @@
                 <w:noProof/>
                 <w:webHidden/>
               </w:rPr>
-              <w:instrText xml:space="preserve"> PAGEREF _Toc381022914 \h </w:instrText>
+              <w:instrText xml:space="preserve"> PAGEREF _Toc381046182 \h </w:instrText>
             </w:r>
             <w:r>
               <w:rPr>
@@ -1576,13 +2071,13 @@
               <w:lang w:eastAsia="en-GB"/>
             </w:rPr>
           </w:pPr>
-          <w:hyperlink w:anchor="_Toc381022915" w:history="1">
+          <w:hyperlink w:anchor="_Toc381046183" w:history="1">
             <w:r>
               <w:rPr>
                 <w:rStyle w:val="Hyperlink"/>
                 <w:noProof/>
               </w:rPr>
-              <w:t>5.</w:t>
+              <w:t>7.</w:t>
             </w:r>
             <w:r>
               <w:rPr>
@@ -1598,7 +2093,7 @@
                 <w:rStyle w:val="Hyperlink"/>
                 <w:noProof/>
               </w:rPr>
-              <w:t xml:space="preserve"> Confidentiality</w:t>
+              <w:t xml:space="preserve"> Representations and Warranties</w:t>
             </w:r>
             <w:r>
               <w:rPr>
@@ -1619,7 +2114,7 @@
                 <w:noProof/>
                 <w:webHidden/>
               </w:rPr>
-              <w:instrText xml:space="preserve"> PAGEREF _Toc381022915 \h </w:instrText>
+              <w:instrText xml:space="preserve"> PAGEREF _Toc381046183 \h </w:instrText>
             </w:r>
             <w:r>
               <w:rPr>
@@ -1664,13 +2159,13 @@
               <w:lang w:eastAsia="en-GB"/>
             </w:rPr>
           </w:pPr>
-          <w:hyperlink w:anchor="_Toc381022916" w:history="1">
+          <w:hyperlink w:anchor="_Toc381046184" w:history="1">
             <w:r>
               <w:rPr>
                 <w:rStyle w:val="Hyperlink"/>
                 <w:noProof/>
               </w:rPr>
-              <w:t>5.1</w:t>
+              <w:t>7.1</w:t>
             </w:r>
             <w:r>
               <w:rPr>
@@ -1686,7 +2181,7 @@
                 <w:rStyle w:val="Hyperlink"/>
                 <w:noProof/>
               </w:rPr>
-              <w:t xml:space="preserve"> General</w:t>
+              <w:t xml:space="preserve"> Representations and Warranties of the Customer</w:t>
             </w:r>
             <w:r>
               <w:rPr>
@@ -1707,7 +2202,7 @@
                 <w:noProof/>
                 <w:webHidden/>
               </w:rPr>
-              <w:instrText xml:space="preserve"> PAGEREF _Toc381022916 \h </w:instrText>
+              <w:instrText xml:space="preserve"> PAGEREF _Toc381046184 \h </w:instrText>
             </w:r>
             <w:r>
               <w:rPr>
@@ -1752,13 +2247,13 @@
               <w:lang w:eastAsia="en-GB"/>
             </w:rPr>
           </w:pPr>
-          <w:hyperlink w:anchor="_Toc381022917" w:history="1">
+          <w:hyperlink w:anchor="_Toc381046185" w:history="1">
             <w:r>
               <w:rPr>
                 <w:rStyle w:val="Hyperlink"/>
                 <w:noProof/>
               </w:rPr>
-              <w:t>5.2</w:t>
+              <w:t>7.2</w:t>
             </w:r>
             <w:r>
               <w:rPr>
@@ -1774,7 +2269,7 @@
                 <w:rStyle w:val="Hyperlink"/>
                 <w:noProof/>
               </w:rPr>
-              <w:t xml:space="preserve"> Limitations on Confidentiality Obligations</w:t>
+              <w:t xml:space="preserve"> Representations and Warranties of the Vendor</w:t>
             </w:r>
             <w:r>
               <w:rPr>
@@ -1795,7 +2290,7 @@
                 <w:noProof/>
                 <w:webHidden/>
               </w:rPr>
-              <w:instrText xml:space="preserve"> PAGEREF _Toc381022917 \h </w:instrText>
+              <w:instrText xml:space="preserve"> PAGEREF _Toc381046185 \h </w:instrText>
             </w:r>
             <w:r>
               <w:rPr>
@@ -1816,6 +2311,94 @@
                 <w:webHidden/>
               </w:rPr>
               <w:t>4</w:t>
+            </w:r>
+            <w:r>
+              <w:rPr>
+                <w:noProof/>
+                <w:webHidden/>
+              </w:rPr>
+              <w:fldChar w:fldCharType="end"/>
+            </w:r>
+          </w:hyperlink>
+        </w:p>
+        <w:p>
+          <w:pPr>
+            <w:pStyle w:val="TOC3"/>
+            <w:tabs>
+              <w:tab w:val="left" w:pos="1320"/>
+              <w:tab w:val="right" w:leader="dot" w:pos="9016"/>
+            </w:tabs>
+            <w:rPr>
+              <w:noProof/>
+              <w:sz w:val="22"/>
+              <w:szCs w:val="22"/>
+              <w:lang w:eastAsia="en-GB"/>
+            </w:rPr>
+          </w:pPr>
+          <w:hyperlink w:anchor="_Toc381046186" w:history="1">
+            <w:r>
+              <w:rPr>
+                <w:rStyle w:val="Hyperlink"/>
+                <w:noProof/>
+              </w:rPr>
+              <w:t>7.3</w:t>
+            </w:r>
+            <w:r>
+              <w:rPr>
+                <w:noProof/>
+                <w:sz w:val="22"/>
+                <w:szCs w:val="22"/>
+                <w:lang w:eastAsia="en-GB"/>
+              </w:rPr>
+              <w:tab/>
+            </w:r>
+            <w:r>
+              <w:rPr>
+                <w:rStyle w:val="Hyperlink"/>
+                <w:noProof/>
+              </w:rPr>
+              <w:t xml:space="preserve"> Other Warranties</w:t>
+            </w:r>
+            <w:r>
+              <w:rPr>
+                <w:noProof/>
+                <w:webHidden/>
+              </w:rPr>
+              <w:tab/>
+            </w:r>
+            <w:r>
+              <w:rPr>
+                <w:noProof/>
+                <w:webHidden/>
+              </w:rPr>
+              <w:fldChar w:fldCharType="begin"/>
+            </w:r>
+            <w:r>
+              <w:rPr>
+                <w:noProof/>
+                <w:webHidden/>
+              </w:rPr>
+              <w:instrText xml:space="preserve"> PAGEREF _Toc381046186 \h </w:instrText>
+            </w:r>
+            <w:r>
+              <w:rPr>
+                <w:noProof/>
+                <w:webHidden/>
+              </w:rPr>
+            </w:r>
+            <w:r>
+              <w:rPr>
+                <w:noProof/>
+                <w:webHidden/>
+              </w:rPr>
+              <w:fldChar w:fldCharType="separate"/>
+            </w:r>
+            <w:r>
+              <w:rPr>
+                <w:noProof/>
+                <w:webHidden/>
+              </w:rPr>
+              <w:t>5</w:t>
             </w:r>
             <w:r>
               <w:rPr>
@@ -1840,13 +2423,13 @@
               <w:lang w:eastAsia="en-GB"/>
             </w:rPr>
           </w:pPr>
-          <w:hyperlink w:anchor="_Toc381022918" w:history="1">
+          <w:hyperlink w:anchor="_Toc381046187" w:history="1">
             <w:r>
               <w:rPr>
                 <w:rStyle w:val="Hyperlink"/>
                 <w:noProof/>
               </w:rPr>
-              <w:t>6.</w:t>
+              <w:t>8.</w:t>
             </w:r>
             <w:r>
               <w:rPr>
@@ -1862,7 +2445,7 @@
                 <w:rStyle w:val="Hyperlink"/>
                 <w:noProof/>
               </w:rPr>
-              <w:t xml:space="preserve"> Indemnification</w:t>
+              <w:t xml:space="preserve"> Term and Termination</w:t>
             </w:r>
             <w:r>
               <w:rPr>
@@ -1883,7 +2466,7 @@
                 <w:noProof/>
                 <w:webHidden/>
               </w:rPr>
-              <w:instrText xml:space="preserve"> PAGEREF _Toc381022918 \h </w:instrText>
+              <w:instrText xml:space="preserve"> PAGEREF _Toc381046187 \h </w:instrText>
             </w:r>
             <w:r>
               <w:rPr>
@@ -1903,7 +2486,7 @@
                 <w:noProof/>
                 <w:webHidden/>
               </w:rPr>
-              <w:t>4</w:t>
+              <w:t>5</w:t>
             </w:r>
             <w:r>
               <w:rPr>
@@ -1928,13 +2511,13 @@
               <w:lang w:eastAsia="en-GB"/>
             </w:rPr>
           </w:pPr>
-          <w:hyperlink w:anchor="_Toc381022919" w:history="1">
+          <w:hyperlink w:anchor="_Toc381046188" w:history="1">
             <w:r>
               <w:rPr>
                 <w:rStyle w:val="Hyperlink"/>
                 <w:noProof/>
               </w:rPr>
-              <w:t>6.1</w:t>
+              <w:t>8.1</w:t>
             </w:r>
             <w:r>
               <w:rPr>
@@ -1950,7 +2533,7 @@
                 <w:rStyle w:val="Hyperlink"/>
                 <w:noProof/>
               </w:rPr>
-              <w:t xml:space="preserve"> Intellectual Property</w:t>
+              <w:t xml:space="preserve"> Terms of Agreement</w:t>
             </w:r>
             <w:r>
               <w:rPr>
@@ -1971,7 +2554,7 @@
                 <w:noProof/>
                 <w:webHidden/>
               </w:rPr>
-              <w:instrText xml:space="preserve"> PAGEREF _Toc381022919 \h </w:instrText>
+              <w:instrText xml:space="preserve"> PAGEREF _Toc381046188 \h </w:instrText>
             </w:r>
             <w:r>
               <w:rPr>
@@ -1991,95 +2574,7 @@
                 <w:noProof/>
                 <w:webHidden/>
               </w:rPr>
-              <w:t>4</w:t>
-            </w:r>
-            <w:r>
-              <w:rPr>
-                <w:noProof/>
-                <w:webHidden/>
-              </w:rPr>
-              <w:fldChar w:fldCharType="end"/>
-            </w:r>
-          </w:hyperlink>
-        </w:p>
-        <w:p>
-          <w:pPr>
-            <w:pStyle w:val="TOC2"/>
-            <w:tabs>
-              <w:tab w:val="left" w:pos="880"/>
-              <w:tab w:val="right" w:leader="dot" w:pos="9016"/>
-            </w:tabs>
-            <w:rPr>
-              <w:noProof/>
-              <w:sz w:val="22"/>
-              <w:szCs w:val="22"/>
-              <w:lang w:eastAsia="en-GB"/>
-            </w:rPr>
-          </w:pPr>
-          <w:hyperlink w:anchor="_Toc381022920" w:history="1">
-            <w:r>
-              <w:rPr>
-                <w:rStyle w:val="Hyperlink"/>
-                <w:noProof/>
-              </w:rPr>
-              <w:t>7.</w:t>
-            </w:r>
-            <w:r>
-              <w:rPr>
-                <w:noProof/>
-                <w:sz w:val="22"/>
-                <w:szCs w:val="22"/>
-                <w:lang w:eastAsia="en-GB"/>
-              </w:rPr>
-              <w:tab/>
-            </w:r>
-            <w:r>
-              <w:rPr>
-                <w:rStyle w:val="Hyperlink"/>
-                <w:noProof/>
-              </w:rPr>
-              <w:t xml:space="preserve"> Representations and Warranties</w:t>
-            </w:r>
-            <w:r>
-              <w:rPr>
-                <w:noProof/>
-                <w:webHidden/>
-              </w:rPr>
-              <w:tab/>
-            </w:r>
-            <w:r>
-              <w:rPr>
-                <w:noProof/>
-                <w:webHidden/>
-              </w:rPr>
-              <w:fldChar w:fldCharType="begin"/>
-            </w:r>
-            <w:r>
-              <w:rPr>
-                <w:noProof/>
-                <w:webHidden/>
-              </w:rPr>
-              <w:instrText xml:space="preserve"> PAGEREF _Toc381022920 \h </w:instrText>
-            </w:r>
-            <w:r>
-              <w:rPr>
-                <w:noProof/>
-                <w:webHidden/>
-              </w:rPr>
-            </w:r>
-            <w:r>
-              <w:rPr>
-                <w:noProof/>
-                <w:webHidden/>
-              </w:rPr>
-              <w:fldChar w:fldCharType="separate"/>
-            </w:r>
-            <w:r>
-              <w:rPr>
-                <w:noProof/>
-                <w:webHidden/>
-              </w:rPr>
-              <w:t>4</w:t>
+              <w:t>5</w:t>
             </w:r>
             <w:r>
               <w:rPr>
@@ -2104,13 +2599,13 @@
               <w:lang w:eastAsia="en-GB"/>
             </w:rPr>
           </w:pPr>
-          <w:hyperlink w:anchor="_Toc381022921" w:history="1">
+          <w:hyperlink w:anchor="_Toc381046189" w:history="1">
             <w:r>
               <w:rPr>
                 <w:rStyle w:val="Hyperlink"/>
                 <w:noProof/>
               </w:rPr>
-              <w:t>7.1</w:t>
+              <w:t>8.2</w:t>
             </w:r>
             <w:r>
               <w:rPr>
@@ -2126,7 +2621,7 @@
                 <w:rStyle w:val="Hyperlink"/>
                 <w:noProof/>
               </w:rPr>
-              <w:t xml:space="preserve"> Representations and Warranties of the Customer</w:t>
+              <w:t xml:space="preserve"> Termination of Agreement</w:t>
             </w:r>
             <w:r>
               <w:rPr>
@@ -2147,7 +2642,7 @@
                 <w:noProof/>
                 <w:webHidden/>
               </w:rPr>
-              <w:instrText xml:space="preserve"> PAGEREF _Toc381022921 \h </w:instrText>
+              <w:instrText xml:space="preserve"> PAGEREF _Toc381046189 \h </w:instrText>
             </w:r>
             <w:r>
               <w:rPr>
@@ -2167,7 +2662,7 @@
                 <w:noProof/>
                 <w:webHidden/>
               </w:rPr>
-              <w:t>4</w:t>
+              <w:t>5</w:t>
             </w:r>
             <w:r>
               <w:rPr>
@@ -2192,13 +2687,13 @@
               <w:lang w:eastAsia="en-GB"/>
             </w:rPr>
           </w:pPr>
-          <w:hyperlink w:anchor="_Toc381022922" w:history="1">
+          <w:hyperlink w:anchor="_Toc381046190" w:history="1">
             <w:r>
               <w:rPr>
                 <w:rStyle w:val="Hyperlink"/>
                 <w:noProof/>
               </w:rPr>
-              <w:t>7.2</w:t>
+              <w:t>8.3</w:t>
             </w:r>
             <w:r>
               <w:rPr>
@@ -2214,7 +2709,7 @@
                 <w:rStyle w:val="Hyperlink"/>
                 <w:noProof/>
               </w:rPr>
-              <w:t xml:space="preserve"> Representations and Warranties of the Vendor</w:t>
+              <w:t xml:space="preserve"> Return of Customer Properties</w:t>
             </w:r>
             <w:r>
               <w:rPr>
@@ -2235,447 +2730,7 @@
                 <w:noProof/>
                 <w:webHidden/>
               </w:rPr>
-              <w:instrText xml:space="preserve"> PAGEREF _Toc381022922 \h </w:instrText>
-            </w:r>
-            <w:r>
-              <w:rPr>
-                <w:noProof/>
-                <w:webHidden/>
-              </w:rPr>
-            </w:r>
-            <w:r>
-              <w:rPr>
-                <w:noProof/>
-                <w:webHidden/>
-              </w:rPr>
-              <w:fldChar w:fldCharType="separate"/>
-            </w:r>
-            <w:r>
-              <w:rPr>
-                <w:noProof/>
-                <w:webHidden/>
-              </w:rPr>
-              <w:t>4</w:t>
-            </w:r>
-            <w:r>
-              <w:rPr>
-                <w:noProof/>
-                <w:webHidden/>
-              </w:rPr>
-              <w:fldChar w:fldCharType="end"/>
-            </w:r>
-          </w:hyperlink>
-        </w:p>
-        <w:p>
-          <w:pPr>
-            <w:pStyle w:val="TOC3"/>
-            <w:tabs>
-              <w:tab w:val="left" w:pos="1320"/>
-              <w:tab w:val="right" w:leader="dot" w:pos="9016"/>
-            </w:tabs>
-            <w:rPr>
-              <w:noProof/>
-              <w:sz w:val="22"/>
-              <w:szCs w:val="22"/>
-              <w:lang w:eastAsia="en-GB"/>
-            </w:rPr>
-          </w:pPr>
-          <w:hyperlink w:anchor="_Toc381022923" w:history="1">
-            <w:r>
-              <w:rPr>
-                <w:rStyle w:val="Hyperlink"/>
-                <w:noProof/>
-              </w:rPr>
-              <w:t>7.3</w:t>
-            </w:r>
-            <w:r>
-              <w:rPr>
-                <w:noProof/>
-                <w:sz w:val="22"/>
-                <w:szCs w:val="22"/>
-                <w:lang w:eastAsia="en-GB"/>
-              </w:rPr>
-              <w:tab/>
-            </w:r>
-            <w:r>
-              <w:rPr>
-                <w:rStyle w:val="Hyperlink"/>
-                <w:noProof/>
-              </w:rPr>
-              <w:t xml:space="preserve"> Other Warranties</w:t>
-            </w:r>
-            <w:r>
-              <w:rPr>
-                <w:noProof/>
-                <w:webHidden/>
-              </w:rPr>
-              <w:tab/>
-            </w:r>
-            <w:r>
-              <w:rPr>
-                <w:noProof/>
-                <w:webHidden/>
-              </w:rPr>
-              <w:fldChar w:fldCharType="begin"/>
-            </w:r>
-            <w:r>
-              <w:rPr>
-                <w:noProof/>
-                <w:webHidden/>
-              </w:rPr>
-              <w:instrText xml:space="preserve"> PAGEREF _Toc381022923 \h </w:instrText>
-            </w:r>
-            <w:r>
-              <w:rPr>
-                <w:noProof/>
-                <w:webHidden/>
-              </w:rPr>
-            </w:r>
-            <w:r>
-              <w:rPr>
-                <w:noProof/>
-                <w:webHidden/>
-              </w:rPr>
-              <w:fldChar w:fldCharType="separate"/>
-            </w:r>
-            <w:r>
-              <w:rPr>
-                <w:noProof/>
-                <w:webHidden/>
-              </w:rPr>
-              <w:t>5</w:t>
-            </w:r>
-            <w:r>
-              <w:rPr>
-                <w:noProof/>
-                <w:webHidden/>
-              </w:rPr>
-              <w:fldChar w:fldCharType="end"/>
-            </w:r>
-          </w:hyperlink>
-        </w:p>
-        <w:p>
-          <w:pPr>
-            <w:pStyle w:val="TOC2"/>
-            <w:tabs>
-              <w:tab w:val="left" w:pos="880"/>
-              <w:tab w:val="right" w:leader="dot" w:pos="9016"/>
-            </w:tabs>
-            <w:rPr>
-              <w:noProof/>
-              <w:sz w:val="22"/>
-              <w:szCs w:val="22"/>
-              <w:lang w:eastAsia="en-GB"/>
-            </w:rPr>
-          </w:pPr>
-          <w:hyperlink w:anchor="_Toc381022924" w:history="1">
-            <w:r>
-              <w:rPr>
-                <w:rStyle w:val="Hyperlink"/>
-                <w:noProof/>
-              </w:rPr>
-              <w:t>8.</w:t>
-            </w:r>
-            <w:r>
-              <w:rPr>
-                <w:noProof/>
-                <w:sz w:val="22"/>
-                <w:szCs w:val="22"/>
-                <w:lang w:eastAsia="en-GB"/>
-              </w:rPr>
-              <w:tab/>
-            </w:r>
-            <w:r>
-              <w:rPr>
-                <w:rStyle w:val="Hyperlink"/>
-                <w:noProof/>
-              </w:rPr>
-              <w:t xml:space="preserve"> Term and Termination</w:t>
-            </w:r>
-            <w:r>
-              <w:rPr>
-                <w:noProof/>
-                <w:webHidden/>
-              </w:rPr>
-              <w:tab/>
-            </w:r>
-            <w:r>
-              <w:rPr>
-                <w:noProof/>
-                <w:webHidden/>
-              </w:rPr>
-              <w:fldChar w:fldCharType="begin"/>
-            </w:r>
-            <w:r>
-              <w:rPr>
-                <w:noProof/>
-                <w:webHidden/>
-              </w:rPr>
-              <w:instrText xml:space="preserve"> PAGEREF _Toc381022924 \h </w:instrText>
-            </w:r>
-            <w:r>
-              <w:rPr>
-                <w:noProof/>
-                <w:webHidden/>
-              </w:rPr>
-            </w:r>
-            <w:r>
-              <w:rPr>
-                <w:noProof/>
-                <w:webHidden/>
-              </w:rPr>
-              <w:fldChar w:fldCharType="separate"/>
-            </w:r>
-            <w:r>
-              <w:rPr>
-                <w:noProof/>
-                <w:webHidden/>
-              </w:rPr>
-              <w:t>5</w:t>
-            </w:r>
-            <w:r>
-              <w:rPr>
-                <w:noProof/>
-                <w:webHidden/>
-              </w:rPr>
-              <w:fldChar w:fldCharType="end"/>
-            </w:r>
-          </w:hyperlink>
-        </w:p>
-        <w:p>
-          <w:pPr>
-            <w:pStyle w:val="TOC3"/>
-            <w:tabs>
-              <w:tab w:val="left" w:pos="1320"/>
-              <w:tab w:val="right" w:leader="dot" w:pos="9016"/>
-            </w:tabs>
-            <w:rPr>
-              <w:noProof/>
-              <w:sz w:val="22"/>
-              <w:szCs w:val="22"/>
-              <w:lang w:eastAsia="en-GB"/>
-            </w:rPr>
-          </w:pPr>
-          <w:hyperlink w:anchor="_Toc381022925" w:history="1">
-            <w:r>
-              <w:rPr>
-                <w:rStyle w:val="Hyperlink"/>
-                <w:noProof/>
-              </w:rPr>
-              <w:t>8.1</w:t>
-            </w:r>
-            <w:r>
-              <w:rPr>
-                <w:noProof/>
-                <w:sz w:val="22"/>
-                <w:szCs w:val="22"/>
-                <w:lang w:eastAsia="en-GB"/>
-              </w:rPr>
-              <w:tab/>
-            </w:r>
-            <w:r>
-              <w:rPr>
-                <w:rStyle w:val="Hyperlink"/>
-                <w:noProof/>
-              </w:rPr>
-              <w:t xml:space="preserve"> Terms of Agreement</w:t>
-            </w:r>
-            <w:r>
-              <w:rPr>
-                <w:noProof/>
-                <w:webHidden/>
-              </w:rPr>
-              <w:tab/>
-            </w:r>
-            <w:r>
-              <w:rPr>
-                <w:noProof/>
-                <w:webHidden/>
-              </w:rPr>
-              <w:fldChar w:fldCharType="begin"/>
-            </w:r>
-            <w:r>
-              <w:rPr>
-                <w:noProof/>
-                <w:webHidden/>
-              </w:rPr>
-              <w:instrText xml:space="preserve"> PAGEREF _Toc381022925 \h </w:instrText>
-            </w:r>
-            <w:r>
-              <w:rPr>
-                <w:noProof/>
-                <w:webHidden/>
-              </w:rPr>
-            </w:r>
-            <w:r>
-              <w:rPr>
-                <w:noProof/>
-                <w:webHidden/>
-              </w:rPr>
-              <w:fldChar w:fldCharType="separate"/>
-            </w:r>
-            <w:r>
-              <w:rPr>
-                <w:noProof/>
-                <w:webHidden/>
-              </w:rPr>
-              <w:t>5</w:t>
-            </w:r>
-            <w:r>
-              <w:rPr>
-                <w:noProof/>
-                <w:webHidden/>
-              </w:rPr>
-              <w:fldChar w:fldCharType="end"/>
-            </w:r>
-          </w:hyperlink>
-        </w:p>
-        <w:p>
-          <w:pPr>
-            <w:pStyle w:val="TOC3"/>
-            <w:tabs>
-              <w:tab w:val="left" w:pos="1320"/>
-              <w:tab w:val="right" w:leader="dot" w:pos="9016"/>
-            </w:tabs>
-            <w:rPr>
-              <w:noProof/>
-              <w:sz w:val="22"/>
-              <w:szCs w:val="22"/>
-              <w:lang w:eastAsia="en-GB"/>
-            </w:rPr>
-          </w:pPr>
-          <w:hyperlink w:anchor="_Toc381022926" w:history="1">
-            <w:r>
-              <w:rPr>
-                <w:rStyle w:val="Hyperlink"/>
-                <w:noProof/>
-              </w:rPr>
-              <w:t>8.2</w:t>
-            </w:r>
-            <w:r>
-              <w:rPr>
-                <w:noProof/>
-                <w:sz w:val="22"/>
-                <w:szCs w:val="22"/>
-                <w:lang w:eastAsia="en-GB"/>
-              </w:rPr>
-              <w:tab/>
-            </w:r>
-            <w:r>
-              <w:rPr>
-                <w:rStyle w:val="Hyperlink"/>
-                <w:noProof/>
-              </w:rPr>
-              <w:t xml:space="preserve"> Termination of Agreement</w:t>
-            </w:r>
-            <w:r>
-              <w:rPr>
-                <w:noProof/>
-                <w:webHidden/>
-              </w:rPr>
-              <w:tab/>
-            </w:r>
-            <w:r>
-              <w:rPr>
-                <w:noProof/>
-                <w:webHidden/>
-              </w:rPr>
-              <w:fldChar w:fldCharType="begin"/>
-            </w:r>
-            <w:r>
-              <w:rPr>
-                <w:noProof/>
-                <w:webHidden/>
-              </w:rPr>
-              <w:instrText xml:space="preserve"> PAGEREF _Toc381022926 \h </w:instrText>
-            </w:r>
-            <w:r>
-              <w:rPr>
-                <w:noProof/>
-                <w:webHidden/>
-              </w:rPr>
-            </w:r>
-            <w:r>
-              <w:rPr>
-                <w:noProof/>
-                <w:webHidden/>
-              </w:rPr>
-              <w:fldChar w:fldCharType="separate"/>
-            </w:r>
-            <w:r>
-              <w:rPr>
-                <w:noProof/>
-                <w:webHidden/>
-              </w:rPr>
-              <w:t>5</w:t>
-            </w:r>
-            <w:r>
-              <w:rPr>
-                <w:noProof/>
-                <w:webHidden/>
-              </w:rPr>
-              <w:fldChar w:fldCharType="end"/>
-            </w:r>
-          </w:hyperlink>
-        </w:p>
-        <w:p>
-          <w:pPr>
-            <w:pStyle w:val="TOC3"/>
-            <w:tabs>
-              <w:tab w:val="left" w:pos="1320"/>
-              <w:tab w:val="right" w:leader="dot" w:pos="9016"/>
-            </w:tabs>
-            <w:rPr>
-              <w:noProof/>
-              <w:sz w:val="22"/>
-              <w:szCs w:val="22"/>
-              <w:lang w:eastAsia="en-GB"/>
-            </w:rPr>
-          </w:pPr>
-          <w:hyperlink w:anchor="_Toc381022927" w:history="1">
-            <w:r>
-              <w:rPr>
-                <w:rStyle w:val="Hyperlink"/>
-                <w:noProof/>
-              </w:rPr>
-              <w:t>8.3</w:t>
-            </w:r>
-            <w:r>
-              <w:rPr>
-                <w:noProof/>
-                <w:sz w:val="22"/>
-                <w:szCs w:val="22"/>
-                <w:lang w:eastAsia="en-GB"/>
-              </w:rPr>
-              <w:tab/>
-            </w:r>
-            <w:r>
-              <w:rPr>
-                <w:rStyle w:val="Hyperlink"/>
-                <w:noProof/>
-              </w:rPr>
-              <w:t xml:space="preserve"> Return of Customer Properties</w:t>
-            </w:r>
-            <w:r>
-              <w:rPr>
-                <w:noProof/>
-                <w:webHidden/>
-              </w:rPr>
-              <w:tab/>
-            </w:r>
-            <w:r>
-              <w:rPr>
-                <w:noProof/>
-                <w:webHidden/>
-              </w:rPr>
-              <w:fldChar w:fldCharType="begin"/>
-            </w:r>
-            <w:r>
-              <w:rPr>
-                <w:noProof/>
-                <w:webHidden/>
-              </w:rPr>
-              <w:instrText xml:space="preserve"> PAGEREF _Toc381022927 \h </w:instrText>
+              <w:instrText xml:space="preserve"> PAGEREF _Toc381046190 \h </w:instrText>
             </w:r>
             <w:r>
               <w:rPr>
@@ -2753,6 +2808,7 @@
           <w:i w:val="0"/>
         </w:rPr>
       </w:pPr>
+      <w:bookmarkStart w:id="15" w:name="_Toc381046167"/>
       <w:r>
         <w:rPr>
           <w:rStyle w:val="SubtleEmphasis"/>
@@ -2775,567 +2831,618 @@
         <w:tab/>
         <w:t>Scope of Work</w:t>
       </w:r>
-    </w:p>
-    <w:p>
-      <w:pPr>
-        <w:pStyle w:val="Heading3"/>
-      </w:pPr>
-      <w:bookmarkStart w:id="12" w:name="_Toc380923909"/>
-      <w:r>
-        <w:t>1.1</w:t>
-      </w:r>
-      <w:r>
-        <w:tab/>
-      </w:r>
-      <w:r>
-        <w:tab/>
-        <w:t>Services</w:t>
-      </w:r>
-      <w:bookmarkEnd w:id="12"/>
-    </w:p>
-    <w:p>
-      <w:r>
-        <w:t>The vendor agrees to adhere to the services explicitly mentioned within the Outsourcing Agreement including all time constraints.</w:t>
-      </w:r>
-    </w:p>
-    <w:p>
-      <w:r>
-        <w:t>The vendor will aim to supply complete module description documentation two working days after the date of signing of the Outsourcing Agreement.</w:t>
-      </w:r>
-    </w:p>
-    <w:p>
-      <w:pPr>
-        <w:pStyle w:val="Heading3"/>
-      </w:pPr>
-      <w:bookmarkStart w:id="13" w:name="_Toc380923910"/>
-      <w:r>
-        <w:t>1.2</w:t>
-      </w:r>
-      <w:r>
-        <w:tab/>
-      </w:r>
-      <w:r>
-        <w:tab/>
-        <w:t>Relationship of the Parties</w:t>
-      </w:r>
-      <w:bookmarkEnd w:id="13"/>
-    </w:p>
-    <w:p>
-      <w:r>
-        <w:t>The vendor will be viewed as an independent contractor of the customer. The work shall be completed only by employees or contractors of the vendor and not by employees or contractors of the customer.</w:t>
-      </w:r>
-    </w:p>
-    <w:p>
-      <w:pPr>
-        <w:pStyle w:val="Heading3"/>
-      </w:pPr>
-      <w:bookmarkStart w:id="14" w:name="_Toc380923911"/>
-      <w:r>
-        <w:t>1.3</w:t>
-      </w:r>
-      <w:r>
-        <w:tab/>
-      </w:r>
-      <w:r>
-        <w:tab/>
-        <w:t>Place of Work</w:t>
-      </w:r>
-      <w:bookmarkEnd w:id="14"/>
-    </w:p>
-    <w:p>
-      <w:r>
-        <w:t>The customer understands that work performed may not always be done within the confinements of The University of York.</w:t>
-      </w:r>
-    </w:p>
-    <w:p>
-      <w:pPr>
-        <w:pStyle w:val="Heading2"/>
-      </w:pPr>
-      <w:bookmarkStart w:id="15" w:name="_Toc380923912"/>
-      <w:r>
-        <w:t>2.</w:t>
-      </w:r>
-      <w:r>
-        <w:tab/>
-      </w:r>
-      <w:r>
-        <w:tab/>
-        <w:t>Customer Responsibilities</w:t>
-      </w:r>
       <w:bookmarkEnd w:id="15"/>
     </w:p>
     <w:p>
       <w:pPr>
         <w:pStyle w:val="Heading3"/>
       </w:pPr>
-      <w:bookmarkStart w:id="16" w:name="_Toc380923913"/>
-      <w:r>
-        <w:t>2.1</w:t>
+      <w:bookmarkStart w:id="16" w:name="_Toc380923909"/>
+      <w:bookmarkStart w:id="17" w:name="_Toc381046168"/>
+      <w:r>
+        <w:t>1.1</w:t>
       </w:r>
       <w:r>
         <w:tab/>
       </w:r>
       <w:r>
         <w:tab/>
-        <w:t>Cooperation</w:t>
+        <w:t>Services</w:t>
       </w:r>
       <w:bookmarkEnd w:id="16"/>
-    </w:p>
-    <w:p>
-      <w:r>
-        <w:t>The customer shall cooperate with the vendor by allowing the vendor information, documents and access to the customers’ employees and contractors as required to complete the work.</w:t>
-      </w:r>
-    </w:p>
-    <w:p>
-      <w:pPr>
-        <w:pStyle w:val="Heading2"/>
-      </w:pPr>
-      <w:bookmarkStart w:id="17" w:name="_Toc380923914"/>
-      <w:r>
-        <w:t>3.</w:t>
-      </w:r>
-      <w:r>
-        <w:tab/>
-      </w:r>
-      <w:r>
-        <w:tab/>
-        <w:t>Payments</w:t>
-      </w:r>
       <w:bookmarkEnd w:id="17"/>
     </w:p>
     <w:p>
-      <w:pPr>
-        <w:pStyle w:val="Heading3"/>
-      </w:pPr>
-      <w:bookmarkStart w:id="18" w:name="_Toc380923915"/>
-      <w:r>
-        <w:t>3.1</w:t>
-      </w:r>
-      <w:r>
-        <w:tab/>
-      </w:r>
-      <w:r>
-        <w:tab/>
-        <w:t>Fees</w:t>
-      </w:r>
-      <w:bookmarkEnd w:id="18"/>
+      <w:r>
+        <w:t>The vendor agrees to adhere to the services explicitly mentioned within the Outsourcing Agreement including all time constraints.</w:t>
+      </w:r>
     </w:p>
     <w:p>
       <w:r>
-        <w:t>The customer is required to pay for the vendors’ services, in British Pound Sterling, three payments. Payment one forms twenty-five percent of the total module payment and must be made upon signing this agreement. Payment two forms fifty percent of the total module payment and must be made upon handover of the initial release of the module(s). The final payment must be made upon acceptance of the module(s), hence rendering the module(s) complete.</w:t>
+        <w:t>The vendor will aim to supply complete module description documentation two working days after the date of signing of the Outsourcing Agreement.</w:t>
       </w:r>
     </w:p>
     <w:p>
-      <w:r>
-        <w:t>The customer has five working days from the agreed dates to make the required payment.</w:t>
-      </w:r>
-    </w:p>
-    <w:p>
       <w:pPr>
         <w:pStyle w:val="Heading3"/>
       </w:pPr>
-      <w:bookmarkStart w:id="19" w:name="_Toc380923916"/>
-      <w:r>
-        <w:t>3.6</w:t>
+      <w:bookmarkStart w:id="18" w:name="_Toc380923910"/>
+      <w:bookmarkStart w:id="19" w:name="_Toc381046169"/>
+      <w:r>
+        <w:t>1.2</w:t>
       </w:r>
       <w:r>
         <w:tab/>
       </w:r>
       <w:r>
         <w:tab/>
-        <w:t>No Other Charges</w:t>
-      </w:r>
+        <w:t>Relationship of the Parties</w:t>
+      </w:r>
+      <w:bookmarkEnd w:id="18"/>
       <w:bookmarkEnd w:id="19"/>
     </w:p>
     <w:p>
       <w:r>
-        <w:t>The customer shall incur no other charges that have not explicitly been mentioned within the Outsourcing Agreement or elsewhere documented, agreed and signed alongside this document.</w:t>
+        <w:t>The vendor will be viewed as an independent contractor of the customer. The work shall be completed only by employees or contractors of the vendor and not by employees or contractors of the customer.</w:t>
       </w:r>
     </w:p>
     <w:p>
       <w:pPr>
-        <w:pStyle w:val="Heading2"/>
-      </w:pPr>
-      <w:bookmarkStart w:id="20" w:name="_Toc380923917"/>
-      <w:r>
-        <w:t>4.</w:t>
+        <w:pStyle w:val="Heading3"/>
+      </w:pPr>
+      <w:bookmarkStart w:id="20" w:name="_Toc380923911"/>
+      <w:bookmarkStart w:id="21" w:name="_Toc381046170"/>
+      <w:r>
+        <w:t>1.3</w:t>
       </w:r>
       <w:r>
         <w:tab/>
       </w:r>
       <w:r>
         <w:tab/>
-        <w:t>Ownership</w:t>
+        <w:t>Place of Work</w:t>
       </w:r>
       <w:bookmarkEnd w:id="20"/>
-    </w:p>
-    <w:p>
-      <w:pPr>
-        <w:pStyle w:val="Heading3"/>
-      </w:pPr>
-      <w:bookmarkStart w:id="21" w:name="_Toc380923918"/>
-      <w:r>
-        <w:t>4.1</w:t>
-      </w:r>
-      <w:r>
-        <w:tab/>
-      </w:r>
-      <w:r>
-        <w:tab/>
-        <w:t>Properties</w:t>
-      </w:r>
       <w:bookmarkEnd w:id="21"/>
     </w:p>
     <w:p>
       <w:r>
-        <w:t>The customer will remain the exclusive owner of any tangible or intellectual property shared with the vendor.</w:t>
+        <w:t>The customer understands that work performed may not always be done within the confinements of The University of York.</w:t>
       </w:r>
     </w:p>
     <w:p>
-      <w:r>
-        <w:t>Any tangible or intellectual property developed in whole or in part by employees/contractors of the vendor shall remain exclusive property of the vendor.</w:t>
-      </w:r>
-    </w:p>
-    <w:p>
       <w:pPr>
         <w:pStyle w:val="Heading2"/>
       </w:pPr>
-      <w:bookmarkStart w:id="22" w:name="_Toc380923919"/>
-      <w:r>
-        <w:t>5.</w:t>
+      <w:bookmarkStart w:id="22" w:name="_Toc380923912"/>
+      <w:bookmarkStart w:id="23" w:name="_Toc381046171"/>
+      <w:r>
+        <w:t>2.</w:t>
       </w:r>
       <w:r>
         <w:tab/>
       </w:r>
       <w:r>
         <w:tab/>
-        <w:t>Confidentiality</w:t>
+        <w:t>Customer Responsibilities</w:t>
       </w:r>
       <w:bookmarkEnd w:id="22"/>
-    </w:p>
-    <w:p>
-      <w:pPr>
-        <w:pStyle w:val="Heading3"/>
-      </w:pPr>
-      <w:bookmarkStart w:id="23" w:name="_Toc380923920"/>
-      <w:r>
-        <w:t>5.1</w:t>
-      </w:r>
-      <w:r>
-        <w:tab/>
-      </w:r>
-      <w:r>
-        <w:tab/>
-        <w:t>General</w:t>
-      </w:r>
       <w:bookmarkEnd w:id="23"/>
     </w:p>
     <w:p>
-      <w:r>
-        <w:t>This agreement may cause the customer or vendor to have access to confidential information of the other party. Both the customer and the vendor agree to keep the other parties confidential information secure. Confidential information of the other party may not be published, exploited, copied or disclosed to others by either party unless allowed by the owning party.</w:t>
-      </w:r>
-    </w:p>
-    <w:p>
       <w:pPr>
         <w:pStyle w:val="Heading3"/>
       </w:pPr>
-      <w:bookmarkStart w:id="24" w:name="_Toc380923921"/>
-      <w:r>
-        <w:t>5.2</w:t>
+      <w:bookmarkStart w:id="24" w:name="_Toc380923913"/>
+      <w:bookmarkStart w:id="25" w:name="_Toc381046172"/>
+      <w:r>
+        <w:t>2.1</w:t>
       </w:r>
       <w:r>
         <w:tab/>
       </w:r>
       <w:r>
         <w:tab/>
-        <w:t>Limitations on Confidentiality Obligations</w:t>
+        <w:t>Cooperation</w:t>
       </w:r>
       <w:bookmarkEnd w:id="24"/>
-    </w:p>
-    <w:p>
-      <w:r>
-        <w:t>The non-disclosure obligations specified do not apply to confidential information which: becomes generally known to the public through publication, is previously known by the consumer, is independently developed for the consumer, or is information released by the owning party under no restrictions.</w:t>
-      </w:r>
-    </w:p>
-    <w:p>
-      <w:pPr>
-        <w:pStyle w:val="Heading2"/>
-      </w:pPr>
-      <w:bookmarkStart w:id="25" w:name="_Toc380923922"/>
-      <w:r>
-        <w:t>6.</w:t>
-      </w:r>
-      <w:r>
-        <w:tab/>
-      </w:r>
-      <w:r>
-        <w:tab/>
-        <w:t>Indemnification</w:t>
-      </w:r>
       <w:bookmarkEnd w:id="25"/>
     </w:p>
     <w:p>
-      <w:pPr>
-        <w:pStyle w:val="Heading3"/>
-      </w:pPr>
-      <w:bookmarkStart w:id="26" w:name="_Toc380923923"/>
-      <w:r>
-        <w:t>6.1</w:t>
-      </w:r>
-      <w:r>
-        <w:tab/>
-      </w:r>
-      <w:r>
-        <w:tab/>
-        <w:t>Intellectual Property</w:t>
-      </w:r>
-      <w:bookmarkEnd w:id="26"/>
+      <w:r>
+        <w:t>The customer shall cooperate with the vendor by allowing the vendor information, documents and access to the customers’ employees and contractors as required to complete the work.</w:t>
+      </w:r>
     </w:p>
     <w:p>
-      <w:r>
-        <w:t xml:space="preserve">If either party falls under infringement of intellectual property rights the </w:t>
-      </w:r>
-      <w:proofErr w:type="spellStart"/>
-      <w:r>
-        <w:t>indemnitor</w:t>
-      </w:r>
-      <w:proofErr w:type="spellEnd"/>
-      <w:r>
-        <w:t xml:space="preserve"> shall hold harmless the </w:t>
-      </w:r>
-      <w:proofErr w:type="spellStart"/>
-      <w:r>
-        <w:t>indemnitee</w:t>
-      </w:r>
-      <w:proofErr w:type="spellEnd"/>
-      <w:r>
-        <w:t xml:space="preserve"> with respect to any claim, costs, expenses, fines, penalties, losses and liabilities arising from such claim.</w:t>
-      </w:r>
-    </w:p>
-    <w:p>
       <w:pPr>
         <w:pStyle w:val="Heading2"/>
       </w:pPr>
-      <w:bookmarkStart w:id="27" w:name="_Toc380923924"/>
-      <w:r>
-        <w:t>7.</w:t>
+      <w:bookmarkStart w:id="26" w:name="_Toc380923914"/>
+      <w:bookmarkStart w:id="27" w:name="_Toc381046173"/>
+      <w:r>
+        <w:t>3.</w:t>
       </w:r>
       <w:r>
         <w:tab/>
       </w:r>
       <w:r>
         <w:tab/>
-        <w:t>Representations and Warranties</w:t>
-      </w:r>
+        <w:t>Payments</w:t>
+      </w:r>
+      <w:bookmarkEnd w:id="26"/>
       <w:bookmarkEnd w:id="27"/>
     </w:p>
     <w:p>
       <w:pPr>
         <w:pStyle w:val="Heading3"/>
       </w:pPr>
-      <w:bookmarkStart w:id="28" w:name="_Toc380923925"/>
-      <w:r>
-        <w:t>7.1</w:t>
+      <w:bookmarkStart w:id="28" w:name="_Toc380923915"/>
+      <w:bookmarkStart w:id="29" w:name="_Toc381046174"/>
+      <w:r>
+        <w:t>3.1</w:t>
       </w:r>
       <w:r>
         <w:tab/>
       </w:r>
       <w:r>
         <w:tab/>
-        <w:t>Representations and Warranties of the Customer</w:t>
+        <w:t>Fees</w:t>
       </w:r>
       <w:bookmarkEnd w:id="28"/>
-    </w:p>
-    <w:p>
-      <w:pPr>
-        <w:pStyle w:val="Heading4"/>
-      </w:pPr>
-      <w:r>
-        <w:t>7.1.1</w:t>
-      </w:r>
-      <w:r>
-        <w:tab/>
-      </w:r>
-      <w:r>
-        <w:tab/>
-        <w:t>Rights and Titles</w:t>
-      </w:r>
-    </w:p>
-    <w:p>
-      <w:r>
-        <w:t>The customer agrees that they have all legal rights and authorities to enter into this agreement and will continue to do so for the duration of this agreement.</w:t>
-      </w:r>
-    </w:p>
-    <w:p>
-      <w:pPr>
-        <w:pStyle w:val="Heading3"/>
-      </w:pPr>
-      <w:bookmarkStart w:id="29" w:name="_Toc380923926"/>
-      <w:r>
-        <w:t>7.2</w:t>
-      </w:r>
-      <w:r>
-        <w:tab/>
-      </w:r>
-      <w:r>
-        <w:tab/>
-        <w:t>Representations and Warranties of the Vendor</w:t>
-      </w:r>
       <w:bookmarkEnd w:id="29"/>
     </w:p>
     <w:p>
-      <w:pPr>
-        <w:pStyle w:val="Heading4"/>
-      </w:pPr>
-      <w:r>
-        <w:t>7.2.1</w:t>
-      </w:r>
-      <w:r>
-        <w:tab/>
-      </w:r>
-      <w:r>
-        <w:tab/>
-        <w:t>Rights and Titles</w:t>
+      <w:r>
+        <w:t>The customer is required to pay for the vendors’ services, in British Pound Sterling, three payments. Payment one forms twenty-five percent of the total module payment and must be made upon signing this agreement. Payment two forms fifty percent of the total module payment and must be made upon handover of the initial release of the module(s). The final payment must be made upon acceptance of the module(s), hence rendering the module(s) complete.</w:t>
       </w:r>
     </w:p>
     <w:p>
       <w:r>
-        <w:t>The vendor agrees that they have, for the duration of this agreement, full interests in the deliverables required for the performance of its obligations hereunder and has all legal rights and authorities to enter into this agreement.</w:t>
+        <w:t>The customer has five working days from the agreed dates to make the required payment.</w:t>
       </w:r>
     </w:p>
     <w:p>
       <w:pPr>
-        <w:pStyle w:val="Heading4"/>
-      </w:pPr>
-      <w:r>
-        <w:t>7.2.2</w:t>
+        <w:pStyle w:val="Heading3"/>
+      </w:pPr>
+      <w:bookmarkStart w:id="30" w:name="_Toc380923916"/>
+      <w:bookmarkStart w:id="31" w:name="_Toc381046175"/>
+      <w:r>
+        <w:t>3.6</w:t>
       </w:r>
       <w:r>
         <w:tab/>
       </w:r>
       <w:r>
         <w:tab/>
-        <w:t>Services</w:t>
-      </w:r>
-    </w:p>
-    <w:p>
-      <w:r>
-        <w:t xml:space="preserve">The vendor represents and warrants that the services provided will be of a high quality commercial standard in accordance with the Outsourcing Agreement and will be performed in a morally just and legal manner, in accordance with industry standards. </w:t>
-      </w:r>
-    </w:p>
-    <w:p>
-      <w:r>
-        <w:t>If the customer is unhappy with the work of the vendor due to a breach in the vendor’s warranties under section 7.2.2 of this agreement the customer must provide written documentation to the vendor within 5 working days of when the claim is made. The vendor will have 10 working days to accept the breach and re-perform the services that are the subject of written documentation.</w:t>
-      </w:r>
-    </w:p>
-    <w:p>
-      <w:pPr>
-        <w:pStyle w:val="Heading4"/>
-      </w:pPr>
-      <w:r>
-        <w:t>7.2.3</w:t>
-      </w:r>
-      <w:r>
-        <w:tab/>
-      </w:r>
-      <w:r>
-        <w:tab/>
-        <w:t>Compliance with Law</w:t>
-      </w:r>
-    </w:p>
-    <w:p>
-      <w:r>
-        <w:t>For the duration of this agreement both vendor and customer agree to comply with all regulations, rules and requirements of the Department of Electronics at The University of York, UK.</w:t>
-      </w:r>
-    </w:p>
-    <w:p>
-      <w:pPr>
-        <w:pStyle w:val="Heading3"/>
-      </w:pPr>
-      <w:bookmarkStart w:id="30" w:name="_Toc380923927"/>
-      <w:r>
-        <w:t>7.3</w:t>
-      </w:r>
-      <w:r>
-        <w:tab/>
-      </w:r>
-      <w:r>
-        <w:tab/>
-        <w:t>Other Warranties</w:t>
+        <w:t>No Other Charges</w:t>
       </w:r>
       <w:bookmarkEnd w:id="30"/>
-    </w:p>
-    <w:p>
-      <w:r>
-        <w:t>No other warranty is provided.</w:t>
-      </w:r>
-    </w:p>
-    <w:p>
-      <w:pPr>
-        <w:pStyle w:val="Heading2"/>
-      </w:pPr>
-      <w:bookmarkStart w:id="31" w:name="_Toc380923928"/>
-      <w:r>
-        <w:t>8.</w:t>
-      </w:r>
-      <w:r>
-        <w:tab/>
-      </w:r>
-      <w:r>
-        <w:tab/>
-        <w:t>Term and Termination</w:t>
-      </w:r>
       <w:bookmarkEnd w:id="31"/>
     </w:p>
     <w:p>
-      <w:pPr>
-        <w:pStyle w:val="Heading3"/>
-      </w:pPr>
-      <w:bookmarkStart w:id="32" w:name="_Toc380923929"/>
-      <w:r>
-        <w:t>8.1</w:t>
-      </w:r>
-      <w:r>
-        <w:tab/>
-      </w:r>
-      <w:r>
-        <w:tab/>
-        <w:t>Terms of Agreement</w:t>
-      </w:r>
-      <w:bookmarkEnd w:id="32"/>
+      <w:r>
+        <w:t>The customer shall incur no other charges that have not explicitly been mentioned within the Outsourcing Agreement or elsewhere documented, agreed and signed alongside this document.</w:t>
+      </w:r>
     </w:p>
     <w:p>
-      <w:r>
-        <w:t>The term of this agreement shall commence from when both the vendors and customers signatures appear on this document.</w:t>
-      </w:r>
-    </w:p>
-    <w:p>
-      <w:pPr>
-        <w:pStyle w:val="Heading3"/>
-      </w:pPr>
-      <w:bookmarkStart w:id="33" w:name="_Toc380923930"/>
-      <w:r>
-        <w:t>8.2</w:t>
+      <w:pPr>
+        <w:pStyle w:val="Heading2"/>
+      </w:pPr>
+      <w:bookmarkStart w:id="32" w:name="_Toc380923917"/>
+      <w:bookmarkStart w:id="33" w:name="_Toc381046176"/>
+      <w:r>
+        <w:t>4.</w:t>
       </w:r>
       <w:r>
         <w:tab/>
       </w:r>
       <w:r>
         <w:tab/>
-        <w:t>Termination of Agreement</w:t>
-      </w:r>
+        <w:t>Ownership</w:t>
+      </w:r>
+      <w:bookmarkEnd w:id="32"/>
       <w:bookmarkEnd w:id="33"/>
     </w:p>
     <w:p>
-      <w:r>
-        <w:t>Upon signing both the customer and vendor accept that this agreement may only be terminated upon completion of the work or failure by either party to comply with practices discussed within the Outsourcing Agreement.</w:t>
-      </w:r>
+      <w:pPr>
+        <w:pStyle w:val="Heading3"/>
+      </w:pPr>
+      <w:bookmarkStart w:id="34" w:name="_Toc380923918"/>
+      <w:bookmarkStart w:id="35" w:name="_Toc381046177"/>
+      <w:r>
+        <w:t>4.1</w:t>
+      </w:r>
+      <w:r>
+        <w:tab/>
+      </w:r>
+      <w:r>
+        <w:tab/>
+        <w:t>Properties</w:t>
+      </w:r>
+      <w:bookmarkEnd w:id="34"/>
+      <w:bookmarkEnd w:id="35"/>
     </w:p>
     <w:p>
+      <w:r>
+        <w:t>The customer will remain the exclusive owner of any tangible or intellectual property shared with the vendor.</w:t>
+      </w:r>
+    </w:p>
+    <w:p>
+      <w:r>
+        <w:t>Any tangible or intellectual property developed in whole or in part by employees/contractors of the vendor shall remain exclusive property of the vendor.</w:t>
+      </w:r>
+    </w:p>
+    <w:p>
+      <w:pPr>
+        <w:pStyle w:val="Heading2"/>
+      </w:pPr>
+      <w:bookmarkStart w:id="36" w:name="_Toc380923919"/>
+      <w:bookmarkStart w:id="37" w:name="_Toc381046178"/>
+      <w:r>
+        <w:t>5.</w:t>
+      </w:r>
+      <w:r>
+        <w:tab/>
+      </w:r>
+      <w:r>
+        <w:tab/>
+        <w:t>Confidentiality</w:t>
+      </w:r>
+      <w:bookmarkEnd w:id="36"/>
+      <w:bookmarkEnd w:id="37"/>
+    </w:p>
+    <w:p>
       <w:pPr>
         <w:pStyle w:val="Heading3"/>
       </w:pPr>
-      <w:bookmarkStart w:id="34" w:name="_Toc380923931"/>
+      <w:bookmarkStart w:id="38" w:name="_Toc380923920"/>
+      <w:bookmarkStart w:id="39" w:name="_Toc381046179"/>
+      <w:r>
+        <w:t>5.1</w:t>
+      </w:r>
+      <w:r>
+        <w:tab/>
+      </w:r>
+      <w:r>
+        <w:tab/>
+        <w:t>General</w:t>
+      </w:r>
+      <w:bookmarkEnd w:id="38"/>
+      <w:bookmarkEnd w:id="39"/>
+    </w:p>
+    <w:p>
+      <w:r>
+        <w:t>This agreement may cause the customer or vendor to have access to confidential information of the other party. Both the customer and the vendor agree to keep the other parties confidential information secure. Confidential information of the other party may not be published, exploited, copied or disclosed to others by either party unless allowed by the owning party.</w:t>
+      </w:r>
+    </w:p>
+    <w:p>
+      <w:pPr>
+        <w:pStyle w:val="Heading3"/>
+      </w:pPr>
+      <w:bookmarkStart w:id="40" w:name="_Toc380923921"/>
+      <w:bookmarkStart w:id="41" w:name="_Toc381046180"/>
+      <w:r>
+        <w:t>5.2</w:t>
+      </w:r>
+      <w:r>
+        <w:tab/>
+      </w:r>
+      <w:r>
+        <w:tab/>
+        <w:t>Limitations on Confidentiality Obligations</w:t>
+      </w:r>
+      <w:bookmarkEnd w:id="40"/>
+      <w:bookmarkEnd w:id="41"/>
+    </w:p>
+    <w:p>
+      <w:r>
+        <w:t>The non-disclosure obligations specified do not apply to confidential information which: becomes generally known to the public through publication, is previously known by the consumer, is independently developed for the consumer, or is information released by the owning party under no restrictions.</w:t>
+      </w:r>
+    </w:p>
+    <w:p>
+      <w:pPr>
+        <w:pStyle w:val="Heading2"/>
+      </w:pPr>
+      <w:bookmarkStart w:id="42" w:name="_Toc380923922"/>
+      <w:bookmarkStart w:id="43" w:name="_Toc381046181"/>
+      <w:r>
+        <w:t>6.</w:t>
+      </w:r>
+      <w:r>
+        <w:tab/>
+      </w:r>
+      <w:r>
+        <w:tab/>
+        <w:t>Indemnification</w:t>
+      </w:r>
+      <w:bookmarkEnd w:id="42"/>
+      <w:bookmarkEnd w:id="43"/>
+    </w:p>
+    <w:p>
+      <w:pPr>
+        <w:pStyle w:val="Heading3"/>
+      </w:pPr>
+      <w:bookmarkStart w:id="44" w:name="_Toc380923923"/>
+      <w:bookmarkStart w:id="45" w:name="_Toc381046182"/>
+      <w:r>
+        <w:t>6.1</w:t>
+      </w:r>
+      <w:r>
+        <w:tab/>
+      </w:r>
+      <w:r>
+        <w:tab/>
+        <w:t>Intellectual Property</w:t>
+      </w:r>
+      <w:bookmarkEnd w:id="44"/>
+      <w:bookmarkEnd w:id="45"/>
+    </w:p>
+    <w:p>
+      <w:r>
+        <w:t xml:space="preserve">If either party falls under infringement of intellectual property rights the </w:t>
+      </w:r>
+      <w:proofErr w:type="spellStart"/>
+      <w:r>
+        <w:t>indemnitor</w:t>
+      </w:r>
+      <w:proofErr w:type="spellEnd"/>
+      <w:r>
+        <w:t xml:space="preserve"> shall hold harmless the </w:t>
+      </w:r>
+      <w:proofErr w:type="spellStart"/>
+      <w:r>
+        <w:t>indemnitee</w:t>
+      </w:r>
+      <w:proofErr w:type="spellEnd"/>
+      <w:r>
+        <w:t xml:space="preserve"> with respect to any claim, costs, expenses, fines, penalties, losses and liabilities arising from such claim.</w:t>
+      </w:r>
+    </w:p>
+    <w:p>
+      <w:pPr>
+        <w:pStyle w:val="Heading2"/>
+      </w:pPr>
+      <w:bookmarkStart w:id="46" w:name="_Toc380923924"/>
+      <w:bookmarkStart w:id="47" w:name="_Toc381046183"/>
+      <w:r>
+        <w:t>7.</w:t>
+      </w:r>
+      <w:r>
+        <w:tab/>
+      </w:r>
+      <w:r>
+        <w:tab/>
+        <w:t>Representations and Warranties</w:t>
+      </w:r>
+      <w:bookmarkEnd w:id="46"/>
+      <w:bookmarkEnd w:id="47"/>
+    </w:p>
+    <w:p>
+      <w:pPr>
+        <w:pStyle w:val="Heading3"/>
+      </w:pPr>
+      <w:bookmarkStart w:id="48" w:name="_Toc380923925"/>
+      <w:bookmarkStart w:id="49" w:name="_Toc381046184"/>
+      <w:r>
+        <w:t>7.1</w:t>
+      </w:r>
+      <w:r>
+        <w:tab/>
+      </w:r>
+      <w:r>
+        <w:tab/>
+        <w:t>Representations and Warranties of the Customer</w:t>
+      </w:r>
+      <w:bookmarkEnd w:id="48"/>
+      <w:bookmarkEnd w:id="49"/>
+    </w:p>
+    <w:p>
+      <w:pPr>
+        <w:pStyle w:val="Heading4"/>
+      </w:pPr>
+      <w:r>
+        <w:t>7.1.1</w:t>
+      </w:r>
+      <w:r>
+        <w:tab/>
+      </w:r>
+      <w:r>
+        <w:tab/>
+        <w:t>Rights and Titles</w:t>
+      </w:r>
+    </w:p>
+    <w:p>
+      <w:r>
+        <w:t>The customer agrees that they have all legal rights and authorities to enter into this agreement and will continue to do so for the duration of this agreement.</w:t>
+      </w:r>
+    </w:p>
+    <w:p>
+      <w:pPr>
+        <w:pStyle w:val="Heading3"/>
+      </w:pPr>
+      <w:bookmarkStart w:id="50" w:name="_Toc380923926"/>
+      <w:bookmarkStart w:id="51" w:name="_Toc381046185"/>
+      <w:r>
+        <w:t>7.2</w:t>
+      </w:r>
+      <w:r>
+        <w:tab/>
+      </w:r>
+      <w:r>
+        <w:tab/>
+        <w:t>Representations and Warranties of the Vendor</w:t>
+      </w:r>
+      <w:bookmarkEnd w:id="50"/>
+      <w:bookmarkEnd w:id="51"/>
+    </w:p>
+    <w:p>
+      <w:pPr>
+        <w:pStyle w:val="Heading4"/>
+      </w:pPr>
+      <w:r>
+        <w:t>7.2.1</w:t>
+      </w:r>
+      <w:r>
+        <w:tab/>
+      </w:r>
+      <w:r>
+        <w:tab/>
+        <w:t>Rights and Titles</w:t>
+      </w:r>
+    </w:p>
+    <w:p>
+      <w:r>
+        <w:t>The vendor agrees that they have, for the duration of this agreement, full interests in the deliverables required for the performance of its obligations hereunder and has all legal rights and authorities to enter into this agreement.</w:t>
+      </w:r>
+    </w:p>
+    <w:p>
+      <w:pPr>
+        <w:pStyle w:val="Heading4"/>
+      </w:pPr>
+      <w:r>
+        <w:t>7.2.2</w:t>
+      </w:r>
+      <w:r>
+        <w:tab/>
+      </w:r>
+      <w:r>
+        <w:tab/>
+        <w:t>Services</w:t>
+      </w:r>
+    </w:p>
+    <w:p>
+      <w:r>
+        <w:t xml:space="preserve">The vendor represents and warrants that the services provided will be of a high quality commercial standard in accordance with the Outsourcing Agreement and will be performed in a morally just and legal manner, in accordance with industry standards. </w:t>
+      </w:r>
+    </w:p>
+    <w:p>
+      <w:r>
+        <w:t>If the customer is unhappy with the work of the vendor due to a breach in the vendor’s warranties under section 7.2.2 of this agreement the customer must provide written documentation to the vendor within 5 working days of when the claim is made. The vendor will have 10 working days to accept the breach and re-perform the services that are the subject of written documentation.</w:t>
+      </w:r>
+    </w:p>
+    <w:p>
+      <w:pPr>
+        <w:pStyle w:val="Heading4"/>
+      </w:pPr>
+      <w:r>
+        <w:t>7.2.3</w:t>
+      </w:r>
+      <w:r>
+        <w:tab/>
+      </w:r>
+      <w:r>
+        <w:tab/>
+        <w:t>Compliance with Law</w:t>
+      </w:r>
+    </w:p>
+    <w:p>
+      <w:r>
+        <w:t>For the duration of this agreement both vendor and customer agree to comply with all regulations, rules and requirements of the Department of Electronics at The University of York, UK.</w:t>
+      </w:r>
+    </w:p>
+    <w:p>
+      <w:pPr>
+        <w:pStyle w:val="Heading3"/>
+      </w:pPr>
+      <w:bookmarkStart w:id="52" w:name="_Toc380923927"/>
+      <w:bookmarkStart w:id="53" w:name="_Toc381046186"/>
+      <w:r>
+        <w:t>7.3</w:t>
+      </w:r>
+      <w:r>
+        <w:tab/>
+      </w:r>
+      <w:r>
+        <w:tab/>
+        <w:t>Other Warranties</w:t>
+      </w:r>
+      <w:bookmarkEnd w:id="52"/>
+      <w:bookmarkEnd w:id="53"/>
+    </w:p>
+    <w:p>
+      <w:r>
+        <w:t>No other warranty is provided.</w:t>
+      </w:r>
+    </w:p>
+    <w:p>
+      <w:pPr>
+        <w:pStyle w:val="Heading2"/>
+      </w:pPr>
+      <w:bookmarkStart w:id="54" w:name="_Toc380923928"/>
+      <w:bookmarkStart w:id="55" w:name="_Toc381046187"/>
+      <w:r>
+        <w:t>8.</w:t>
+      </w:r>
+      <w:r>
+        <w:tab/>
+      </w:r>
+      <w:r>
+        <w:tab/>
+        <w:t>Term and Termination</w:t>
+      </w:r>
+      <w:bookmarkEnd w:id="54"/>
+      <w:bookmarkEnd w:id="55"/>
+    </w:p>
+    <w:p>
+      <w:pPr>
+        <w:pStyle w:val="Heading3"/>
+      </w:pPr>
+      <w:bookmarkStart w:id="56" w:name="_Toc380923929"/>
+      <w:bookmarkStart w:id="57" w:name="_Toc381046188"/>
+      <w:r>
+        <w:t>8.1</w:t>
+      </w:r>
+      <w:r>
+        <w:tab/>
+      </w:r>
+      <w:r>
+        <w:tab/>
+        <w:t>Terms of Agreement</w:t>
+      </w:r>
+      <w:bookmarkEnd w:id="56"/>
+      <w:bookmarkEnd w:id="57"/>
+    </w:p>
+    <w:p>
+      <w:r>
+        <w:t>The term of this agreement shall commence from when both the vendors and customers signatures appear on this document.</w:t>
+      </w:r>
+    </w:p>
+    <w:p>
+      <w:pPr>
+        <w:pStyle w:val="Heading3"/>
+      </w:pPr>
+      <w:bookmarkStart w:id="58" w:name="_Toc380923930"/>
+      <w:bookmarkStart w:id="59" w:name="_Toc381046189"/>
+      <w:r>
+        <w:t>8.2</w:t>
+      </w:r>
+      <w:r>
+        <w:tab/>
+      </w:r>
+      <w:r>
+        <w:tab/>
+        <w:t>Termination of Agreement</w:t>
+      </w:r>
+      <w:bookmarkEnd w:id="58"/>
+      <w:bookmarkEnd w:id="59"/>
+    </w:p>
+    <w:p>
+      <w:bookmarkStart w:id="60" w:name="_Toc380923931"/>
+      <w:r>
+        <w:t>Upon signing both the customer and vendor accept that this agreement may be terminated upon completion of the work or failure by either party to comply with practices discussed within the Outsourcing Agreement.</w:t>
+      </w:r>
+    </w:p>
+    <w:p>
+      <w:r>
+        <w:t>Additionally, if after paying the first instalment the customer declines the module description(s) they reserve the full rights to terminate the agreement for a full refund of the cost of the first instalment.</w:t>
+      </w:r>
+    </w:p>
+    <w:p>
+      <w:pPr>
+        <w:pStyle w:val="Heading3"/>
+      </w:pPr>
+      <w:bookmarkStart w:id="61" w:name="_Toc381046190"/>
       <w:r>
         <w:t>8.3</w:t>
       </w:r>
@@ -3346,7 +3453,8 @@
         <w:tab/>
         <w:t>Return of Customer Properties</w:t>
       </w:r>
-      <w:bookmarkEnd w:id="34"/>
+      <w:bookmarkEnd w:id="60"/>
+      <w:bookmarkEnd w:id="61"/>
     </w:p>
     <w:p>
       <w:r>
@@ -3375,10 +3483,13 @@
     </w:p>
     <w:p>
       <w:r>
+        <w:t>The vendor reserves the right to extend the deadline, upon written notice, by a further twenty percent of the agreed development time.</w:t>
+      </w:r>
+    </w:p>
+    <w:p>
+      <w:r>
         <w:t>If all deliverables are complete the vendor will have no other liabilities.</w:t>
       </w:r>
-      <w:bookmarkStart w:id="35" w:name="_GoBack"/>
-      <w:bookmarkEnd w:id="35"/>
     </w:p>
     <w:p>
       <w:pPr>
@@ -3506,7 +3617,7 @@
       <w:rPr>
         <w:noProof/>
       </w:rPr>
-      <w:t>5</w:t>
+      <w:t>6</w:t>
     </w:r>
     <w:r>
       <w:rPr>
@@ -10144,7 +10255,7 @@
 </file>
 
 <file path=customXml/itemProps1.xml><?xml version="1.0" encoding="utf-8"?>
-<ds:datastoreItem xmlns:ds="http://schemas.openxmlformats.org/officeDocument/2006/customXml" ds:itemID="{49C80525-2876-4FD7-BCC5-12748648905A}">
+<ds:datastoreItem xmlns:ds="http://schemas.openxmlformats.org/officeDocument/2006/customXml" ds:itemID="{9DDE8573-1A02-404D-BE9B-716E8D013531}">
   <ds:schemaRefs>
     <ds:schemaRef ds:uri="http://schemas.openxmlformats.org/officeDocument/2006/bibliography"/>
   </ds:schemaRefs>

</xml_diff>